<commit_message>
Upload work from the semester
</commit_message>
<xml_diff>
--- a/OR2.FrontPage.docx
+++ b/OR2.FrontPage.docx
@@ -22,7 +22,7 @@
           <w14:ligatures w14:val="none"/>
         </w:rPr>
         <w:drawing>
-          <wp:anchor distT="0" distB="0" distL="114300" distR="114300" simplePos="0" relativeHeight="251661312" behindDoc="0" locked="0" layoutInCell="1" allowOverlap="1" wp14:anchorId="0AE9861A" wp14:editId="25A6F53A">
+          <wp:anchor distT="0" distB="0" distL="114300" distR="114300" simplePos="0" relativeHeight="251661312" behindDoc="0" locked="0" layoutInCell="1" allowOverlap="1" wp14:anchorId="0AE9861A" wp14:editId="0FB2B17B">
             <wp:simplePos x="0" y="0"/>
             <wp:positionH relativeFrom="column">
               <wp:posOffset>-465234</wp:posOffset>
@@ -493,6 +493,15 @@
       <w:pPr>
         <w:jc w:val="center"/>
         <w:rPr>
+          <w:rFonts w:ascii="Times New Roman" w:eastAsia="Times New Roman" w:hAnsi="Times New Roman" w:cs="Times New Roman"/>
+          <w:kern w:val="0"/>
+          <w:lang w:val="es-MX"/>
+          <w14:ligatures w14:val="none"/>
+        </w:rPr>
+      </w:pPr>
+      <w:proofErr w:type="spellStart"/>
+      <w:r>
+        <w:rPr>
           <w:rFonts w:ascii="Arial" w:eastAsia="Times New Roman" w:hAnsi="Arial" w:cs="Arial"/>
           <w:b/>
           <w:bCs/>
@@ -503,7 +512,9 @@
           <w:lang w:val="es-MX"/>
           <w14:ligatures w14:val="none"/>
         </w:rPr>
-      </w:pPr>
+        <w:t>Actividad_B</w:t>
+      </w:r>
+      <w:proofErr w:type="spellEnd"/>
       <w:r>
         <w:rPr>
           <w:rFonts w:ascii="Arial" w:eastAsia="Times New Roman" w:hAnsi="Arial" w:cs="Arial"/>
@@ -516,64 +527,27 @@
           <w:lang w:val="es-MX"/>
           <w14:ligatures w14:val="none"/>
         </w:rPr>
-        <w:t>1.2 Actividad: Repaso Método Gr</w:t>
-      </w:r>
-      <w:r>
-        <w:rPr>
-          <w:rFonts w:ascii="Arial" w:eastAsia="Times New Roman" w:hAnsi="Arial" w:cs="Arial"/>
-          <w:b/>
-          <w:bCs/>
-          <w:color w:val="000000"/>
-          <w:kern w:val="0"/>
-          <w:sz w:val="32"/>
-          <w:szCs w:val="32"/>
-          <w:lang w:val="es-MX"/>
-          <w14:ligatures w14:val="none"/>
-        </w:rPr>
-        <w:t>á</w:t>
-      </w:r>
-      <w:r>
-        <w:rPr>
-          <w:rFonts w:ascii="Arial" w:eastAsia="Times New Roman" w:hAnsi="Arial" w:cs="Arial"/>
-          <w:b/>
-          <w:bCs/>
-          <w:color w:val="000000"/>
-          <w:kern w:val="0"/>
-          <w:sz w:val="32"/>
-          <w:szCs w:val="32"/>
-          <w:lang w:val="es-MX"/>
-          <w14:ligatures w14:val="none"/>
-        </w:rPr>
-        <w:t>f</w:t>
-      </w:r>
-      <w:r>
-        <w:rPr>
-          <w:rFonts w:ascii="Arial" w:eastAsia="Times New Roman" w:hAnsi="Arial" w:cs="Arial"/>
-          <w:b/>
-          <w:bCs/>
-          <w:color w:val="000000"/>
-          <w:kern w:val="0"/>
-          <w:sz w:val="32"/>
-          <w:szCs w:val="32"/>
-          <w:lang w:val="es-MX"/>
-          <w14:ligatures w14:val="none"/>
-        </w:rPr>
-        <w:t>i</w:t>
-      </w:r>
-      <w:r>
-        <w:rPr>
-          <w:rFonts w:ascii="Arial" w:eastAsia="Times New Roman" w:hAnsi="Arial" w:cs="Arial"/>
-          <w:b/>
-          <w:bCs/>
-          <w:color w:val="000000"/>
-          <w:kern w:val="0"/>
-          <w:sz w:val="32"/>
-          <w:szCs w:val="32"/>
-          <w:lang w:val="es-MX"/>
-          <w14:ligatures w14:val="none"/>
-        </w:rPr>
-        <w:t>co y Análisis de Sensibilidad</w:t>
-      </w:r>
+        <w:t>: Solución Primal-Dual</w:t>
+      </w:r>
+      <w:r>
+        <w:rPr>
+          <w:rFonts w:ascii="Times New Roman" w:eastAsia="Times New Roman" w:hAnsi="Times New Roman" w:cs="Times New Roman"/>
+          <w:kern w:val="0"/>
+          <w:lang w:val="es-MX"/>
+          <w14:ligatures w14:val="none"/>
+        </w:rPr>
+        <w:br/>
+      </w:r>
+    </w:p>
+    <w:p>
+      <w:pPr>
+        <w:rPr>
+          <w:rFonts w:ascii="Times New Roman" w:eastAsia="Times New Roman" w:hAnsi="Times New Roman" w:cs="Times New Roman"/>
+          <w:kern w:val="0"/>
+          <w:lang w:val="es-MX"/>
+          <w14:ligatures w14:val="none"/>
+        </w:rPr>
+      </w:pPr>
     </w:p>
     <w:p>
       <w:pPr>
@@ -612,27 +586,6 @@
         </w:rPr>
         <w:br/>
       </w:r>
-    </w:p>
-    <w:p>
-      <w:pPr>
-        <w:rPr>
-          <w:rFonts w:ascii="Times New Roman" w:eastAsia="Times New Roman" w:hAnsi="Times New Roman" w:cs="Times New Roman"/>
-          <w:kern w:val="0"/>
-          <w:lang w:val="es-MX"/>
-          <w14:ligatures w14:val="none"/>
-        </w:rPr>
-      </w:pPr>
-    </w:p>
-    <w:p>
-      <w:pPr>
-        <w:jc w:val="center"/>
-        <w:rPr>
-          <w:rFonts w:ascii="Times New Roman" w:eastAsia="Times New Roman" w:hAnsi="Times New Roman" w:cs="Times New Roman"/>
-          <w:kern w:val="0"/>
-          <w:lang w:val="es-MX"/>
-          <w14:ligatures w14:val="none"/>
-        </w:rPr>
-      </w:pPr>
       <w:r>
         <w:rPr>
           <w:rFonts w:ascii="Times New Roman" w:eastAsia="Times New Roman" w:hAnsi="Times New Roman" w:cs="Times New Roman"/>
@@ -642,6 +595,72 @@
         </w:rPr>
         <w:br/>
       </w:r>
+    </w:p>
+    <w:p>
+      <w:pPr>
+        <w:spacing w:after="240"/>
+        <w:rPr>
+          <w:rFonts w:ascii="Times New Roman" w:eastAsia="Times New Roman" w:hAnsi="Times New Roman" w:cs="Times New Roman"/>
+          <w:kern w:val="0"/>
+          <w:lang w:val="es-MX"/>
+          <w14:ligatures w14:val="none"/>
+        </w:rPr>
+      </w:pPr>
+    </w:p>
+    <w:p>
+      <w:pPr>
+        <w:spacing w:after="240"/>
+        <w:rPr>
+          <w:rFonts w:ascii="Times New Roman" w:eastAsia="Times New Roman" w:hAnsi="Times New Roman" w:cs="Times New Roman"/>
+          <w:kern w:val="0"/>
+          <w:lang w:val="es-MX"/>
+          <w14:ligatures w14:val="none"/>
+        </w:rPr>
+      </w:pPr>
+    </w:p>
+    <w:p>
+      <w:pPr>
+        <w:spacing w:after="240"/>
+        <w:rPr>
+          <w:rFonts w:ascii="Times New Roman" w:eastAsia="Times New Roman" w:hAnsi="Times New Roman" w:cs="Times New Roman"/>
+          <w:kern w:val="0"/>
+          <w:lang w:val="es-MX"/>
+          <w14:ligatures w14:val="none"/>
+        </w:rPr>
+      </w:pPr>
+    </w:p>
+    <w:p>
+      <w:pPr>
+        <w:spacing w:after="240"/>
+        <w:rPr>
+          <w:rFonts w:ascii="Times New Roman" w:eastAsia="Times New Roman" w:hAnsi="Times New Roman" w:cs="Times New Roman"/>
+          <w:kern w:val="0"/>
+          <w:lang w:val="es-MX"/>
+          <w14:ligatures w14:val="none"/>
+        </w:rPr>
+      </w:pPr>
+    </w:p>
+    <w:p>
+      <w:pPr>
+        <w:spacing w:after="240"/>
+        <w:rPr>
+          <w:rFonts w:ascii="Times New Roman" w:eastAsia="Times New Roman" w:hAnsi="Times New Roman" w:cs="Times New Roman"/>
+          <w:kern w:val="0"/>
+          <w:lang w:val="es-MX"/>
+          <w14:ligatures w14:val="none"/>
+        </w:rPr>
+      </w:pPr>
+    </w:p>
+    <w:p>
+      <w:pPr>
+        <w:spacing w:after="240"/>
+        <w:rPr>
+          <w:rFonts w:ascii="Times New Roman" w:eastAsia="Times New Roman" w:hAnsi="Times New Roman" w:cs="Times New Roman"/>
+          <w:kern w:val="0"/>
+          <w:lang w:val="es-MX"/>
+          <w14:ligatures w14:val="none"/>
+        </w:rPr>
+      </w:pPr>
       <w:r>
         <w:rPr>
           <w:rFonts w:ascii="Times New Roman" w:eastAsia="Times New Roman" w:hAnsi="Times New Roman" w:cs="Times New Roman"/>
@@ -651,24 +670,6 @@
         </w:rPr>
         <w:br/>
       </w:r>
-      <w:r>
-        <w:rPr>
-          <w:rFonts w:ascii="Times New Roman" w:eastAsia="Times New Roman" w:hAnsi="Times New Roman" w:cs="Times New Roman"/>
-          <w:kern w:val="0"/>
-          <w:lang w:val="es-MX"/>
-          <w14:ligatures w14:val="none"/>
-        </w:rPr>
-        <w:br/>
-      </w:r>
-      <w:r>
-        <w:rPr>
-          <w:rFonts w:ascii="Times New Roman" w:eastAsia="Times New Roman" w:hAnsi="Times New Roman" w:cs="Times New Roman"/>
-          <w:kern w:val="0"/>
-          <w:lang w:val="es-MX"/>
-          <w14:ligatures w14:val="none"/>
-        </w:rPr>
-        <w:br/>
-      </w:r>
     </w:p>
     <w:p>
       <w:pPr>
@@ -680,48 +681,6 @@
           <w14:ligatures w14:val="none"/>
         </w:rPr>
       </w:pPr>
-    </w:p>
-    <w:p>
-      <w:pPr>
-        <w:spacing w:after="240"/>
-        <w:rPr>
-          <w:rFonts w:ascii="Times New Roman" w:eastAsia="Times New Roman" w:hAnsi="Times New Roman" w:cs="Times New Roman"/>
-          <w:kern w:val="0"/>
-          <w:lang w:val="es-MX"/>
-          <w14:ligatures w14:val="none"/>
-        </w:rPr>
-      </w:pPr>
-    </w:p>
-    <w:p>
-      <w:pPr>
-        <w:spacing w:after="240"/>
-        <w:rPr>
-          <w:rFonts w:ascii="Times New Roman" w:eastAsia="Times New Roman" w:hAnsi="Times New Roman" w:cs="Times New Roman"/>
-          <w:kern w:val="0"/>
-          <w:lang w:val="es-MX"/>
-          <w14:ligatures w14:val="none"/>
-        </w:rPr>
-      </w:pPr>
-    </w:p>
-    <w:p>
-      <w:pPr>
-        <w:spacing w:after="240"/>
-        <w:rPr>
-          <w:rFonts w:ascii="Times New Roman" w:eastAsia="Times New Roman" w:hAnsi="Times New Roman" w:cs="Times New Roman"/>
-          <w:kern w:val="0"/>
-          <w:lang w:val="es-MX"/>
-          <w14:ligatures w14:val="none"/>
-        </w:rPr>
-      </w:pPr>
-      <w:r>
-        <w:rPr>
-          <w:rFonts w:ascii="Times New Roman" w:eastAsia="Times New Roman" w:hAnsi="Times New Roman" w:cs="Times New Roman"/>
-          <w:kern w:val="0"/>
-          <w:lang w:val="es-MX"/>
-          <w14:ligatures w14:val="none"/>
-        </w:rPr>
-        <w:br/>
-      </w:r>
     </w:p>
     <w:p>
       <w:pPr>
@@ -763,7 +722,7 @@
           <w:lang w:val="es-MX"/>
           <w14:ligatures w14:val="none"/>
         </w:rPr>
-        <w:t>A.</w:t>
+        <w:t>(ADORA)</w:t>
       </w:r>
       <w:r>
         <w:rPr>
@@ -866,7 +825,7 @@
           <w:lang w:val="es-MX"/>
           <w14:ligatures w14:val="none"/>
         </w:rPr>
-        <w:t>2</w:t>
+        <w:t>1</w:t>
       </w:r>
       <w:r>
         <w:rPr>
@@ -878,7 +837,7 @@
           <w:lang w:val="es-MX"/>
           <w14:ligatures w14:val="none"/>
         </w:rPr>
-        <w:t>9</w:t>
+        <w:t>8</w:t>
       </w:r>
       <w:r>
         <w:rPr>
@@ -902,7 +861,7 @@
           <w:lang w:val="es-MX"/>
           <w14:ligatures w14:val="none"/>
         </w:rPr>
-        <w:t>agosto</w:t>
+        <w:t xml:space="preserve">octubre </w:t>
       </w:r>
       <w:r>
         <w:rPr>
@@ -914,7 +873,7 @@
           <w:lang w:val="es-MX"/>
           <w14:ligatures w14:val="none"/>
         </w:rPr>
-        <w:t xml:space="preserve"> de 2024</w:t>
+        <w:t>de 2024</w:t>
       </w:r>
     </w:p>
     <w:sectPr>
@@ -1523,6 +1482,7 @@
   <w:style w:type="character" w:default="1" w:styleId="DefaultParagraphFont">
     <w:name w:val="Default Paragraph Font"/>
     <w:uiPriority w:val="1"/>
+    <w:semiHidden/>
     <w:unhideWhenUsed/>
   </w:style>
   <w:style w:type="table" w:default="1" w:styleId="TableNormal">

</xml_diff>